<commit_message>
Replace logo in customer nutrition docx template
</commit_message>
<xml_diff>
--- a/storage/docx/customer_nutrition.docx
+++ b/storage/docx/customer_nutrition.docx
@@ -2,7 +2,10 @@
 <file path=word/document.xml><?xml version="1.0" encoding="utf-8"?>
 <w:document xmlns:wpc="http://schemas.microsoft.com/office/word/2010/wordprocessingCanvas" xmlns:mo="http://schemas.microsoft.com/office/mac/office/2008/main" xmlns:mc="http://schemas.openxmlformats.org/markup-compatibility/2006" xmlns:mv="urn:schemas-microsoft-com:mac:vml" xmlns:o="urn:schemas-microsoft-com:office:office" xmlns:r="http://schemas.openxmlformats.org/officeDocument/2006/relationships" xmlns:m="http://schemas.openxmlformats.org/officeDocument/2006/math" xmlns:v="urn:schemas-microsoft-com:vml" xmlns:wp14="http://schemas.microsoft.com/office/word/2010/wordprocessingDrawing" xmlns:wp="http://schemas.openxmlformats.org/drawingml/2006/wordprocessingDrawing" xmlns:w10="urn:schemas-microsoft-com:office:word" xmlns:w="http://schemas.openxmlformats.org/wordprocessingml/2006/main" xmlns:w14="http://schemas.microsoft.com/office/word/2010/wordml" xmlns:wpg="http://schemas.microsoft.com/office/word/2010/wordprocessingGroup" xmlns:wpi="http://schemas.microsoft.com/office/word/2010/wordprocessingInk" xmlns:wne="http://schemas.microsoft.com/office/word/2006/wordml" xmlns:wps="http://schemas.microsoft.com/office/word/2010/wordprocessingShape" mc:Ignorable="w14 wp14">
   <w:body>
-    <w:p/>
+    <w:p>
+      <w:bookmarkStart w:id="0" w:name="_GoBack"/>
+      <w:bookmarkEnd w:id="0"/>
+    </w:p>
     <w:tbl>
       <w:tblPr>
         <w:tblStyle w:val="TableGrid"/>
@@ -144,10 +147,7 @@
       </w:tr>
     </w:tbl>
     <w:p/>
-    <w:p>
-      <w:bookmarkStart w:id="0" w:name="_GoBack"/>
-      <w:bookmarkEnd w:id="0"/>
-    </w:p>
+    <w:p/>
     <w:sectPr>
       <w:headerReference w:type="default" r:id="rId9"/>
       <w:footerReference w:type="default" r:id="rId10"/>
@@ -390,9 +390,9 @@
               <w:noProof/>
             </w:rPr>
             <w:drawing>
-              <wp:inline distT="0" distB="0" distL="0" distR="0" wp14:anchorId="31B4EC5D" wp14:editId="4D961D99">
-                <wp:extent cx="1828800" cy="368968"/>
-                <wp:effectExtent l="0" t="0" r="0" b="12065"/>
+              <wp:inline distT="0" distB="0" distL="0" distR="0" wp14:anchorId="31B4EC5D" wp14:editId="3C630772">
+                <wp:extent cx="1828800" cy="309092"/>
+                <wp:effectExtent l="0" t="0" r="0" b="0"/>
                 <wp:docPr id="6" name="Picture 6"/>
                 <wp:cNvGraphicFramePr>
                   <a:graphicFrameLocks xmlns:a="http://schemas.openxmlformats.org/drawingml/2006/main" noChangeAspect="1"/>
@@ -414,7 +414,6 @@
                             </a:ext>
                           </a:extLst>
                         </a:blip>
-                        <a:srcRect/>
                         <a:stretch>
                           <a:fillRect/>
                         </a:stretch>
@@ -422,7 +421,7 @@
                       <pic:spPr bwMode="auto">
                         <a:xfrm>
                           <a:off x="0" y="0"/>
-                          <a:ext cx="1828800" cy="368968"/>
+                          <a:ext cx="1828800" cy="309092"/>
                         </a:xfrm>
                         <a:prstGeom prst="rect">
                           <a:avLst/>
@@ -4951,7 +4950,7 @@
 </file>
 
 <file path=customXml/itemProps1.xml><?xml version="1.0" encoding="utf-8"?>
-<ds:datastoreItem xmlns:ds="http://schemas.openxmlformats.org/officeDocument/2006/customXml" ds:itemID="{A9366396-4311-754F-8D4B-3C201A92F955}">
+<ds:datastoreItem xmlns:ds="http://schemas.openxmlformats.org/officeDocument/2006/customXml" ds:itemID="{62B9AB43-71FE-7B4D-A7C0-7E5DF04B3CBD}">
   <ds:schemaRefs>
     <ds:schemaRef ds:uri="http://schemas.openxmlformats.org/officeDocument/2006/bibliography"/>
   </ds:schemaRefs>

</xml_diff>